<commit_message>
updated docs with formulas
</commit_message>
<xml_diff>
--- a/Docs/StatementAndConditionCovergae.docx
+++ b/Docs/StatementAndConditionCovergae.docx
@@ -84,7 +84,7 @@
       </w:pPr>
       <w:r>
         <w:drawing>
-          <wp:inline wp14:editId="0A41F0D2" wp14:anchorId="74A60B42">
+          <wp:inline wp14:editId="695262B4" wp14:anchorId="74A60B42">
             <wp:extent cx="4572000" cy="428625"/>
             <wp:effectExtent l="0" t="0" r="0" b="0"/>
             <wp:docPr id="1484445066" name="" title=""/>
@@ -99,10 +99,10 @@
                     <pic:cNvPicPr/>
                   </pic:nvPicPr>
                   <pic:blipFill>
-                    <a:blip r:embed="Rd82c5740e4c14b6e">
-                      <a:extLst>
+                    <a:blip r:embed="Rab05b0ab32d94473">
+                      <a:extLst xmlns:a="http://schemas.openxmlformats.org/drawingml/2006/main">
                         <a:ext xmlns:a="http://schemas.openxmlformats.org/drawingml/2006/main" uri="{28A0092B-C50C-407E-A947-70E740481C1C}">
-                          <a14:useLocalDpi val="0"/>
+                          <a14:useLocalDpi xmlns:a14="http://schemas.microsoft.com/office/drawing/2010/main" val="0"/>
                         </a:ext>
                       </a:extLst>
                     </a:blip>
@@ -111,7 +111,7 @@
                     </a:stretch>
                   </pic:blipFill>
                   <pic:spPr>
-                    <a:xfrm>
+                    <a:xfrm rot="0" flipH="0" flipV="0">
                       <a:off x="0" y="0"/>
                       <a:ext cx="4572000" cy="428625"/>
                     </a:xfrm>
@@ -1841,7 +1841,7 @@
       </w:pPr>
       <w:r>
         <w:drawing>
-          <wp:inline wp14:editId="089E40A3" wp14:anchorId="6079BDDF">
+          <wp:inline wp14:editId="77613A3F" wp14:anchorId="6079BDDF">
             <wp:extent cx="4667248" cy="666750"/>
             <wp:effectExtent l="0" t="0" r="0" b="0"/>
             <wp:docPr id="1892600375" name="" title=""/>
@@ -1856,10 +1856,10 @@
                     <pic:cNvPicPr/>
                   </pic:nvPicPr>
                   <pic:blipFill>
-                    <a:blip r:embed="R73475f8bf14f40d6">
-                      <a:extLst>
+                    <a:blip r:embed="R878a00710a7445cb">
+                      <a:extLst xmlns:a="http://schemas.openxmlformats.org/drawingml/2006/main">
                         <a:ext xmlns:a="http://schemas.openxmlformats.org/drawingml/2006/main" uri="{28A0092B-C50C-407E-A947-70E740481C1C}">
-                          <a14:useLocalDpi val="0"/>
+                          <a14:useLocalDpi xmlns:a14="http://schemas.microsoft.com/office/drawing/2010/main" val="0"/>
                         </a:ext>
                       </a:extLst>
                     </a:blip>
@@ -1868,7 +1868,7 @@
                     </a:stretch>
                   </pic:blipFill>
                   <pic:spPr>
-                    <a:xfrm>
+                    <a:xfrm rot="0" flipH="0" flipV="0">
                       <a:off x="0" y="0"/>
                       <a:ext cx="4667248" cy="666750"/>
                     </a:xfrm>
@@ -1909,10 +1909,10 @@
       </w:pPr>
       <w:r>
         <w:drawing>
-          <wp:inline wp14:editId="31A05281" wp14:anchorId="20D90182">
+          <wp:inline wp14:editId="5294A3A4" wp14:anchorId="20D90182">
             <wp:extent cx="3962400" cy="390525"/>
             <wp:effectExtent l="0" t="0" r="0" b="0"/>
-            <wp:docPr id="1892600375" name="" title=""/>
+            <wp:docPr id="715105787" name="" title=""/>
             <wp:cNvGraphicFramePr>
               <a:graphicFrameLocks noChangeAspect="1"/>
             </wp:cNvGraphicFramePr>
@@ -1924,10 +1924,10 @@
                     <pic:cNvPicPr/>
                   </pic:nvPicPr>
                   <pic:blipFill>
-                    <a:blip r:embed="R3f0a8afeef4c4ddd">
-                      <a:extLst>
+                    <a:blip r:embed="R0dba42717cbd471c">
+                      <a:extLst xmlns:a="http://schemas.openxmlformats.org/drawingml/2006/main">
                         <a:ext xmlns:a="http://schemas.openxmlformats.org/drawingml/2006/main" uri="{28A0092B-C50C-407E-A947-70E740481C1C}">
-                          <a14:useLocalDpi val="0"/>
+                          <a14:useLocalDpi xmlns:a14="http://schemas.microsoft.com/office/drawing/2010/main" val="0"/>
                         </a:ext>
                       </a:extLst>
                     </a:blip>
@@ -1936,7 +1936,7 @@
                     </a:stretch>
                   </pic:blipFill>
                   <pic:spPr>
-                    <a:xfrm>
+                    <a:xfrm rot="0" flipH="0" flipV="0">
                       <a:off x="0" y="0"/>
                       <a:ext cx="3962400" cy="390525"/>
                     </a:xfrm>
@@ -2150,7 +2150,7 @@
         <w:gridCol w:w="2340"/>
         <w:gridCol w:w="2340"/>
       </w:tblGrid>
-      <w:tr>
+      <w:tr xmlns:wp14="http://schemas.microsoft.com/office/word/2010/wordml" wp14:textId="77777777">
         <w:tc>
           <w:tcPr>
             <w:tcW w:w="2340" w:type="dxa"/>
@@ -2304,7 +2304,7 @@
           </w:p>
         </w:tc>
       </w:tr>
-      <w:tr>
+      <w:tr xmlns:wp14="http://schemas.microsoft.com/office/word/2010/wordml" wp14:textId="77777777">
         <w:tc>
           <w:tcPr>
             <w:tcW w:w="2340" w:type="dxa"/>
@@ -2433,7 +2433,7 @@
             <w:tcMar/>
             <w:vAlign w:val="center"/>
           </w:tcPr>
-          <w:p/>
+          <w:p wp14:textId="77777777"/>
         </w:tc>
       </w:tr>
     </w:tbl>
@@ -2477,6 +2477,1514 @@
         <w:pStyle w:val="Normal"/>
         <w:rPr>
           <w:noProof w:val="0"/>
+          <w:lang w:val="en-US"/>
+        </w:rPr>
+      </w:pPr>
+    </w:p>
+    <w:p>
+      <w:pPr>
+        <w:pStyle w:val="Normal"/>
+        <w:rPr>
+          <w:noProof w:val="0"/>
+          <w:lang w:val="en-US"/>
+        </w:rPr>
+      </w:pPr>
+      <w:r>
+        <w:rPr>
+          <w:noProof w:val="0"/>
+          <w:sz w:val="30"/>
+          <w:szCs w:val="30"/>
+          <w:lang w:val="en-US"/>
+        </w:rPr>
+        <w:t>Working Formula and Definition</w:t>
+      </w:r>
+    </w:p>
+    <w:p>
+      <w:pPr>
+        <w:pStyle w:val="Normal"/>
+        <w:rPr>
+          <w:rFonts w:ascii="Calibri" w:hAnsi="Calibri" w:eastAsia="Calibri" w:cs="Calibri"/>
+          <w:noProof w:val="0"/>
+          <w:sz w:val="22"/>
+          <w:szCs w:val="22"/>
+          <w:lang w:val="en-US"/>
+        </w:rPr>
+      </w:pPr>
+      <w:proofErr w:type="gramStart"/>
+      <w:r>
+        <w:rPr>
+          <w:noProof w:val="0"/>
+          <w:sz w:val="28"/>
+          <w:szCs w:val="28"/>
+          <w:lang w:val="en-US"/>
+        </w:rPr>
+        <w:t>Predicate :</w:t>
+      </w:r>
+      <w:proofErr w:type="gramEnd"/>
+      <w:r>
+        <w:rPr>
+          <w:rFonts w:ascii="Arial" w:hAnsi="Arial" w:eastAsia="Arial" w:cs="Arial"/>
+          <w:b w:val="0"/>
+          <w:bCs w:val="0"/>
+          <w:i w:val="0"/>
+          <w:iCs w:val="0"/>
+          <w:noProof w:val="0"/>
+          <w:color w:val="202124"/>
+          <w:sz w:val="24"/>
+          <w:szCs w:val="24"/>
+          <w:lang w:val="en-US"/>
+        </w:rPr>
+        <w:t xml:space="preserve"> </w:t>
+      </w:r>
+    </w:p>
+    <w:p>
+      <w:pPr>
+        <w:pStyle w:val="Normal"/>
+        <w:rPr>
+          <w:rFonts w:ascii="Calibri" w:hAnsi="Calibri" w:eastAsia="Calibri" w:cs="Calibri"/>
+          <w:noProof w:val="0"/>
+          <w:sz w:val="22"/>
+          <w:szCs w:val="22"/>
+          <w:lang w:val="en-US"/>
+        </w:rPr>
+      </w:pPr>
+      <w:r>
+        <w:rPr>
+          <w:rFonts w:ascii="Arial" w:hAnsi="Arial" w:eastAsia="Arial" w:cs="Arial"/>
+          <w:b w:val="0"/>
+          <w:bCs w:val="0"/>
+          <w:i w:val="0"/>
+          <w:iCs w:val="0"/>
+          <w:noProof w:val="0"/>
+          <w:color w:val="202124"/>
+          <w:sz w:val="22"/>
+          <w:szCs w:val="22"/>
+          <w:lang w:val="en-US"/>
+        </w:rPr>
+        <w:t xml:space="preserve">A </w:t>
+      </w:r>
+      <w:r>
+        <w:rPr>
+          <w:rFonts w:ascii="Arial" w:hAnsi="Arial" w:eastAsia="Arial" w:cs="Arial"/>
+          <w:b w:val="1"/>
+          <w:bCs w:val="1"/>
+          <w:i w:val="0"/>
+          <w:iCs w:val="0"/>
+          <w:noProof w:val="0"/>
+          <w:color w:val="202124"/>
+          <w:sz w:val="22"/>
+          <w:szCs w:val="22"/>
+          <w:lang w:val="en-US"/>
+        </w:rPr>
+        <w:t>path predicate expression</w:t>
+      </w:r>
+      <w:r>
+        <w:rPr>
+          <w:rFonts w:ascii="Arial" w:hAnsi="Arial" w:eastAsia="Arial" w:cs="Arial"/>
+          <w:b w:val="0"/>
+          <w:bCs w:val="0"/>
+          <w:i w:val="0"/>
+          <w:iCs w:val="0"/>
+          <w:noProof w:val="0"/>
+          <w:color w:val="202124"/>
+          <w:sz w:val="22"/>
+          <w:szCs w:val="22"/>
+          <w:lang w:val="en-US"/>
+        </w:rPr>
+        <w:t xml:space="preserve"> is a set of </w:t>
+      </w:r>
+      <w:proofErr w:type="spellStart"/>
+      <w:r>
+        <w:rPr>
+          <w:rFonts w:ascii="Arial" w:hAnsi="Arial" w:eastAsia="Arial" w:cs="Arial"/>
+          <w:b w:val="0"/>
+          <w:bCs w:val="0"/>
+          <w:i w:val="0"/>
+          <w:iCs w:val="0"/>
+          <w:noProof w:val="0"/>
+          <w:color w:val="202124"/>
+          <w:sz w:val="22"/>
+          <w:szCs w:val="22"/>
+          <w:lang w:val="en-US"/>
+        </w:rPr>
+        <w:t>boolean</w:t>
+      </w:r>
+      <w:proofErr w:type="spellEnd"/>
+      <w:r>
+        <w:rPr>
+          <w:rFonts w:ascii="Arial" w:hAnsi="Arial" w:eastAsia="Arial" w:cs="Arial"/>
+          <w:b w:val="0"/>
+          <w:bCs w:val="0"/>
+          <w:i w:val="0"/>
+          <w:iCs w:val="0"/>
+          <w:noProof w:val="0"/>
+          <w:color w:val="202124"/>
+          <w:sz w:val="22"/>
+          <w:szCs w:val="22"/>
+          <w:lang w:val="en-US"/>
+        </w:rPr>
+        <w:t xml:space="preserve"> </w:t>
+      </w:r>
+      <w:r>
+        <w:rPr>
+          <w:rFonts w:ascii="Arial" w:hAnsi="Arial" w:eastAsia="Arial" w:cs="Arial"/>
+          <w:b w:val="1"/>
+          <w:bCs w:val="1"/>
+          <w:i w:val="0"/>
+          <w:iCs w:val="0"/>
+          <w:noProof w:val="0"/>
+          <w:color w:val="202124"/>
+          <w:sz w:val="22"/>
+          <w:szCs w:val="22"/>
+          <w:lang w:val="en-US"/>
+        </w:rPr>
+        <w:t>expressions</w:t>
+      </w:r>
+      <w:r>
+        <w:rPr>
+          <w:rFonts w:ascii="Arial" w:hAnsi="Arial" w:eastAsia="Arial" w:cs="Arial"/>
+          <w:b w:val="0"/>
+          <w:bCs w:val="0"/>
+          <w:i w:val="0"/>
+          <w:iCs w:val="0"/>
+          <w:noProof w:val="0"/>
+          <w:color w:val="202124"/>
+          <w:sz w:val="22"/>
+          <w:szCs w:val="22"/>
+          <w:lang w:val="en-US"/>
+        </w:rPr>
+        <w:t xml:space="preserve">, all of which must be satisfied to achieve the selected </w:t>
+      </w:r>
+      <w:r>
+        <w:rPr>
+          <w:rFonts w:ascii="Arial" w:hAnsi="Arial" w:eastAsia="Arial" w:cs="Arial"/>
+          <w:b w:val="1"/>
+          <w:bCs w:val="1"/>
+          <w:i w:val="0"/>
+          <w:iCs w:val="0"/>
+          <w:noProof w:val="0"/>
+          <w:color w:val="202124"/>
+          <w:sz w:val="22"/>
+          <w:szCs w:val="22"/>
+          <w:lang w:val="en-US"/>
+        </w:rPr>
+        <w:t>path</w:t>
+      </w:r>
+      <w:r>
+        <w:rPr>
+          <w:rFonts w:ascii="Arial" w:hAnsi="Arial" w:eastAsia="Arial" w:cs="Arial"/>
+          <w:b w:val="0"/>
+          <w:bCs w:val="0"/>
+          <w:i w:val="0"/>
+          <w:iCs w:val="0"/>
+          <w:noProof w:val="0"/>
+          <w:color w:val="202124"/>
+          <w:sz w:val="22"/>
+          <w:szCs w:val="22"/>
+          <w:lang w:val="en-US"/>
+        </w:rPr>
+        <w:t xml:space="preserve">. Any set of input values that satisfy all of the conditions of the </w:t>
+      </w:r>
+      <w:r>
+        <w:rPr>
+          <w:rFonts w:ascii="Arial" w:hAnsi="Arial" w:eastAsia="Arial" w:cs="Arial"/>
+          <w:b w:val="1"/>
+          <w:bCs w:val="1"/>
+          <w:i w:val="0"/>
+          <w:iCs w:val="0"/>
+          <w:noProof w:val="0"/>
+          <w:color w:val="202124"/>
+          <w:sz w:val="22"/>
+          <w:szCs w:val="22"/>
+          <w:lang w:val="en-US"/>
+        </w:rPr>
+        <w:t>path predicate expression</w:t>
+      </w:r>
+      <w:r>
+        <w:rPr>
+          <w:rFonts w:ascii="Arial" w:hAnsi="Arial" w:eastAsia="Arial" w:cs="Arial"/>
+          <w:b w:val="0"/>
+          <w:bCs w:val="0"/>
+          <w:i w:val="0"/>
+          <w:iCs w:val="0"/>
+          <w:noProof w:val="0"/>
+          <w:color w:val="202124"/>
+          <w:sz w:val="22"/>
+          <w:szCs w:val="22"/>
+          <w:lang w:val="en-US"/>
+        </w:rPr>
+        <w:t xml:space="preserve"> will force the routine to the </w:t>
+      </w:r>
+      <w:r>
+        <w:rPr>
+          <w:rFonts w:ascii="Arial" w:hAnsi="Arial" w:eastAsia="Arial" w:cs="Arial"/>
+          <w:b w:val="1"/>
+          <w:bCs w:val="1"/>
+          <w:i w:val="0"/>
+          <w:iCs w:val="0"/>
+          <w:noProof w:val="0"/>
+          <w:color w:val="202124"/>
+          <w:sz w:val="22"/>
+          <w:szCs w:val="22"/>
+          <w:lang w:val="en-US"/>
+        </w:rPr>
+        <w:t>path</w:t>
+      </w:r>
+      <w:r>
+        <w:rPr>
+          <w:rFonts w:ascii="Arial" w:hAnsi="Arial" w:eastAsia="Arial" w:cs="Arial"/>
+          <w:b w:val="0"/>
+          <w:bCs w:val="0"/>
+          <w:i w:val="0"/>
+          <w:iCs w:val="0"/>
+          <w:noProof w:val="0"/>
+          <w:color w:val="202124"/>
+          <w:sz w:val="22"/>
+          <w:szCs w:val="22"/>
+          <w:lang w:val="en-US"/>
+        </w:rPr>
+        <w:t xml:space="preserve">. </w:t>
+      </w:r>
+      <w:r>
+        <w:rPr>
+          <w:rFonts w:ascii="Calibri" w:hAnsi="Calibri" w:eastAsia="Calibri" w:cs="Calibri"/>
+          <w:noProof w:val="0"/>
+          <w:sz w:val="22"/>
+          <w:szCs w:val="22"/>
+          <w:lang w:val="en-US"/>
+        </w:rPr>
+        <w:t xml:space="preserve"> </w:t>
+      </w:r>
+    </w:p>
+    <w:p>
+      <w:pPr>
+        <w:pStyle w:val="Normal"/>
+        <w:rPr>
+          <w:rFonts w:ascii="Calibri" w:hAnsi="Calibri" w:eastAsia="Calibri" w:cs="Calibri"/>
+          <w:noProof w:val="0"/>
+          <w:sz w:val="30"/>
+          <w:szCs w:val="30"/>
+          <w:lang w:val="en-US"/>
+        </w:rPr>
+      </w:pPr>
+      <w:r>
+        <w:rPr>
+          <w:rFonts w:ascii="Calibri" w:hAnsi="Calibri" w:eastAsia="Calibri" w:cs="Calibri"/>
+          <w:noProof w:val="0"/>
+          <w:sz w:val="30"/>
+          <w:szCs w:val="30"/>
+          <w:lang w:val="en-US"/>
+        </w:rPr>
+        <w:t xml:space="preserve">Atomic Condition: </w:t>
+      </w:r>
+    </w:p>
+    <w:p>
+      <w:pPr>
+        <w:pStyle w:val="Normal"/>
+        <w:rPr>
+          <w:rFonts w:ascii="Calibri" w:hAnsi="Calibri" w:eastAsia="Calibri" w:cs="Calibri"/>
+          <w:noProof w:val="0"/>
+          <w:sz w:val="30"/>
+          <w:szCs w:val="30"/>
+          <w:lang w:val="en-US"/>
+        </w:rPr>
+      </w:pPr>
+      <w:r>
+        <w:rPr>
+          <w:rFonts w:ascii="Arial" w:hAnsi="Arial" w:eastAsia="Arial" w:cs="Arial"/>
+          <w:b w:val="0"/>
+          <w:bCs w:val="0"/>
+          <w:i w:val="0"/>
+          <w:iCs w:val="0"/>
+          <w:noProof w:val="0"/>
+          <w:color w:val="202124"/>
+          <w:sz w:val="24"/>
+          <w:szCs w:val="24"/>
+          <w:lang w:val="en-US"/>
+        </w:rPr>
+        <w:t xml:space="preserve">A </w:t>
+      </w:r>
+      <w:r>
+        <w:rPr>
+          <w:rFonts w:ascii="Arial" w:hAnsi="Arial" w:eastAsia="Arial" w:cs="Arial"/>
+          <w:b w:val="1"/>
+          <w:bCs w:val="1"/>
+          <w:i w:val="0"/>
+          <w:iCs w:val="0"/>
+          <w:noProof w:val="0"/>
+          <w:color w:val="202124"/>
+          <w:sz w:val="24"/>
+          <w:szCs w:val="24"/>
+          <w:lang w:val="en-US"/>
+        </w:rPr>
+        <w:t>condition</w:t>
+      </w:r>
+      <w:r>
+        <w:rPr>
+          <w:rFonts w:ascii="Arial" w:hAnsi="Arial" w:eastAsia="Arial" w:cs="Arial"/>
+          <w:b w:val="0"/>
+          <w:bCs w:val="0"/>
+          <w:i w:val="0"/>
+          <w:iCs w:val="0"/>
+          <w:noProof w:val="0"/>
+          <w:color w:val="202124"/>
+          <w:sz w:val="24"/>
+          <w:szCs w:val="24"/>
+          <w:lang w:val="en-US"/>
+        </w:rPr>
+        <w:t xml:space="preserve"> that cannot be decomposed, i.e., a </w:t>
+      </w:r>
+      <w:r>
+        <w:rPr>
+          <w:rFonts w:ascii="Arial" w:hAnsi="Arial" w:eastAsia="Arial" w:cs="Arial"/>
+          <w:b w:val="1"/>
+          <w:bCs w:val="1"/>
+          <w:i w:val="0"/>
+          <w:iCs w:val="0"/>
+          <w:noProof w:val="0"/>
+          <w:color w:val="202124"/>
+          <w:sz w:val="24"/>
+          <w:szCs w:val="24"/>
+          <w:lang w:val="en-US"/>
+        </w:rPr>
+        <w:t>condition</w:t>
+      </w:r>
+      <w:r>
+        <w:rPr>
+          <w:rFonts w:ascii="Arial" w:hAnsi="Arial" w:eastAsia="Arial" w:cs="Arial"/>
+          <w:b w:val="0"/>
+          <w:bCs w:val="0"/>
+          <w:i w:val="0"/>
+          <w:iCs w:val="0"/>
+          <w:noProof w:val="0"/>
+          <w:color w:val="202124"/>
+          <w:sz w:val="24"/>
+          <w:szCs w:val="24"/>
+          <w:lang w:val="en-US"/>
+        </w:rPr>
+        <w:t xml:space="preserve"> that does not contain two or more single </w:t>
+      </w:r>
+      <w:r>
+        <w:rPr>
+          <w:rFonts w:ascii="Arial" w:hAnsi="Arial" w:eastAsia="Arial" w:cs="Arial"/>
+          <w:b w:val="1"/>
+          <w:bCs w:val="1"/>
+          <w:i w:val="0"/>
+          <w:iCs w:val="0"/>
+          <w:noProof w:val="0"/>
+          <w:color w:val="202124"/>
+          <w:sz w:val="24"/>
+          <w:szCs w:val="24"/>
+          <w:lang w:val="en-US"/>
+        </w:rPr>
+        <w:t>conditions</w:t>
+      </w:r>
+      <w:r>
+        <w:rPr>
+          <w:rFonts w:ascii="Arial" w:hAnsi="Arial" w:eastAsia="Arial" w:cs="Arial"/>
+          <w:b w:val="0"/>
+          <w:bCs w:val="0"/>
+          <w:i w:val="0"/>
+          <w:iCs w:val="0"/>
+          <w:noProof w:val="0"/>
+          <w:color w:val="202124"/>
+          <w:sz w:val="24"/>
+          <w:szCs w:val="24"/>
+          <w:lang w:val="en-US"/>
+        </w:rPr>
+        <w:t xml:space="preserve"> joined by a logical operator (AND, OR, XOR).</w:t>
+      </w:r>
+    </w:p>
+    <w:p>
+      <w:pPr>
+        <w:pStyle w:val="Normal"/>
+        <w:rPr>
+          <w:rFonts w:ascii="Calibri" w:hAnsi="Calibri" w:eastAsia="Calibri" w:cs="Calibri"/>
+          <w:noProof w:val="0"/>
+          <w:sz w:val="22"/>
+          <w:szCs w:val="22"/>
+          <w:lang w:val="en-US"/>
+        </w:rPr>
+      </w:pPr>
+      <w:r>
+        <w:rPr>
+          <w:rFonts w:ascii="Calibri" w:hAnsi="Calibri" w:eastAsia="Calibri" w:cs="Calibri"/>
+          <w:noProof w:val="0"/>
+          <w:sz w:val="22"/>
+          <w:szCs w:val="22"/>
+          <w:lang w:val="en-US"/>
+        </w:rPr>
+        <w:t>e.g.</w:t>
+      </w:r>
+    </w:p>
+    <w:p>
+      <w:pPr>
+        <w:pStyle w:val="Normal"/>
+        <w:rPr>
+          <w:rFonts w:ascii="Calibri" w:hAnsi="Calibri" w:eastAsia="Calibri" w:cs="Calibri"/>
+          <w:noProof w:val="0"/>
+          <w:sz w:val="22"/>
+          <w:szCs w:val="22"/>
+          <w:lang w:val="en-US"/>
+        </w:rPr>
+      </w:pPr>
+      <w:r>
+        <w:rPr>
+          <w:rFonts w:ascii="Calibri" w:hAnsi="Calibri" w:eastAsia="Calibri" w:cs="Calibri"/>
+          <w:noProof w:val="0"/>
+          <w:sz w:val="22"/>
+          <w:szCs w:val="22"/>
+          <w:lang w:val="en-US"/>
+        </w:rPr>
+        <w:t xml:space="preserve"> </w:t>
+      </w:r>
+      <w:r>
+        <w:rPr>
+          <w:rFonts w:ascii="Calibri" w:hAnsi="Calibri" w:eastAsia="Calibri" w:cs="Calibri"/>
+          <w:noProof w:val="0"/>
+          <w:sz w:val="22"/>
+          <w:szCs w:val="22"/>
+          <w:lang w:val="en-US"/>
+        </w:rPr>
+        <w:t>if(</w:t>
+      </w:r>
+      <w:r>
+        <w:rPr>
+          <w:rFonts w:ascii="Calibri" w:hAnsi="Calibri" w:eastAsia="Calibri" w:cs="Calibri"/>
+          <w:noProof w:val="0"/>
+          <w:sz w:val="22"/>
+          <w:szCs w:val="22"/>
+          <w:lang w:val="en-US"/>
+        </w:rPr>
+        <w:t xml:space="preserve">((a1551570219 == 32 &amp;&amp; (( </w:t>
+      </w:r>
+      <w:proofErr w:type="spellStart"/>
+      <w:r>
+        <w:rPr>
+          <w:rFonts w:ascii="Calibri" w:hAnsi="Calibri" w:eastAsia="Calibri" w:cs="Calibri"/>
+          <w:noProof w:val="0"/>
+          <w:sz w:val="22"/>
+          <w:szCs w:val="22"/>
+          <w:lang w:val="en-US"/>
+        </w:rPr>
+        <w:t>cf</w:t>
+      </w:r>
+      <w:proofErr w:type="spellEnd"/>
+      <w:r>
+        <w:rPr>
+          <w:rFonts w:ascii="Calibri" w:hAnsi="Calibri" w:eastAsia="Calibri" w:cs="Calibri"/>
+          <w:noProof w:val="0"/>
+          <w:sz w:val="22"/>
+          <w:szCs w:val="22"/>
+          <w:lang w:val="en-US"/>
+        </w:rPr>
+        <w:t>==</w:t>
+      </w:r>
+      <w:proofErr w:type="gramStart"/>
+      <w:r>
+        <w:rPr>
+          <w:rFonts w:ascii="Calibri" w:hAnsi="Calibri" w:eastAsia="Calibri" w:cs="Calibri"/>
+          <w:noProof w:val="0"/>
+          <w:sz w:val="22"/>
+          <w:szCs w:val="22"/>
+          <w:lang w:val="en-US"/>
+        </w:rPr>
+        <w:t>1  &amp;</w:t>
+      </w:r>
+      <w:proofErr w:type="gramEnd"/>
+      <w:r>
+        <w:rPr>
+          <w:rFonts w:ascii="Calibri" w:hAnsi="Calibri" w:eastAsia="Calibri" w:cs="Calibri"/>
+          <w:noProof w:val="0"/>
+          <w:sz w:val="22"/>
+          <w:szCs w:val="22"/>
+          <w:lang w:val="en-US"/>
+        </w:rPr>
+        <w:t>&amp; a1944816302 == 32) &amp;&amp; (input == 2))) &amp;&amp; a1041640432 == 10))</w:t>
+      </w:r>
+    </w:p>
+    <w:p>
+      <w:pPr>
+        <w:pStyle w:val="Normal"/>
+        <w:rPr>
+          <w:rFonts w:ascii="Calibri" w:hAnsi="Calibri" w:eastAsia="Calibri" w:cs="Calibri"/>
+          <w:noProof w:val="0"/>
+          <w:sz w:val="28"/>
+          <w:szCs w:val="28"/>
+          <w:lang w:val="en-US"/>
+        </w:rPr>
+      </w:pPr>
+      <w:r>
+        <w:rPr>
+          <w:rFonts w:ascii="Calibri" w:hAnsi="Calibri" w:eastAsia="Calibri" w:cs="Calibri"/>
+          <w:noProof w:val="0"/>
+          <w:sz w:val="28"/>
+          <w:szCs w:val="28"/>
+          <w:lang w:val="en-US"/>
+        </w:rPr>
+        <w:t>In our Code we defined several properties of a predicate object.</w:t>
+      </w:r>
+    </w:p>
+    <w:p>
+      <w:pPr>
+        <w:pStyle w:val="ListParagraph"/>
+        <w:numPr>
+          <w:ilvl w:val="0"/>
+          <w:numId w:val="4"/>
+        </w:numPr>
+        <w:rPr>
+          <w:rFonts w:ascii="Calibri" w:hAnsi="Calibri" w:eastAsia="Calibri" w:cs="Calibri" w:asciiTheme="minorAscii" w:hAnsiTheme="minorAscii" w:eastAsiaTheme="minorAscii" w:cstheme="minorAscii"/>
+          <w:noProof w:val="0"/>
+          <w:sz w:val="28"/>
+          <w:szCs w:val="28"/>
+          <w:lang w:val="en-US"/>
+        </w:rPr>
+      </w:pPr>
+      <w:r>
+        <w:rPr>
+          <w:rFonts w:ascii="Calibri" w:hAnsi="Calibri" w:eastAsia="Calibri" w:cs="Calibri"/>
+          <w:noProof w:val="0"/>
+          <w:sz w:val="28"/>
+          <w:szCs w:val="28"/>
+          <w:lang w:val="en-US"/>
+        </w:rPr>
+        <w:t>Rank</w:t>
+      </w:r>
+    </w:p>
+    <w:p>
+      <w:pPr>
+        <w:pStyle w:val="ListParagraph"/>
+        <w:numPr>
+          <w:ilvl w:val="0"/>
+          <w:numId w:val="4"/>
+        </w:numPr>
+        <w:rPr>
+          <w:noProof w:val="0"/>
+          <w:sz w:val="28"/>
+          <w:szCs w:val="28"/>
+          <w:lang w:val="en-US"/>
+        </w:rPr>
+      </w:pPr>
+      <w:r>
+        <w:rPr>
+          <w:rFonts w:ascii="Calibri" w:hAnsi="Calibri" w:eastAsia="Calibri" w:cs="Calibri"/>
+          <w:noProof w:val="0"/>
+          <w:sz w:val="28"/>
+          <w:szCs w:val="28"/>
+          <w:lang w:val="en-US"/>
+        </w:rPr>
+        <w:t>STarget</w:t>
+      </w:r>
+    </w:p>
+    <w:p>
+      <w:pPr>
+        <w:pStyle w:val="ListParagraph"/>
+        <w:numPr>
+          <w:ilvl w:val="0"/>
+          <w:numId w:val="4"/>
+        </w:numPr>
+        <w:rPr>
+          <w:noProof w:val="0"/>
+          <w:sz w:val="28"/>
+          <w:szCs w:val="28"/>
+          <w:lang w:val="en-US"/>
+        </w:rPr>
+      </w:pPr>
+      <w:r>
+        <w:rPr>
+          <w:rFonts w:ascii="Calibri" w:hAnsi="Calibri" w:eastAsia="Calibri" w:cs="Calibri"/>
+          <w:noProof w:val="0"/>
+          <w:sz w:val="28"/>
+          <w:szCs w:val="28"/>
+          <w:lang w:val="en-US"/>
+        </w:rPr>
+        <w:t>SObserved</w:t>
+      </w:r>
+    </w:p>
+    <w:p>
+      <w:pPr>
+        <w:pStyle w:val="ListParagraph"/>
+        <w:numPr>
+          <w:ilvl w:val="0"/>
+          <w:numId w:val="4"/>
+        </w:numPr>
+        <w:rPr>
+          <w:noProof w:val="0"/>
+          <w:sz w:val="28"/>
+          <w:szCs w:val="28"/>
+          <w:lang w:val="en-US"/>
+        </w:rPr>
+      </w:pPr>
+      <w:r>
+        <w:rPr>
+          <w:rFonts w:ascii="Calibri" w:hAnsi="Calibri" w:eastAsia="Calibri" w:cs="Calibri"/>
+          <w:noProof w:val="0"/>
+          <w:sz w:val="28"/>
+          <w:szCs w:val="28"/>
+          <w:lang w:val="en-US"/>
+        </w:rPr>
+        <w:t>Fitness</w:t>
+      </w:r>
+    </w:p>
+    <w:p>
+      <w:pPr>
+        <w:pStyle w:val="ListParagraph"/>
+        <w:numPr>
+          <w:ilvl w:val="0"/>
+          <w:numId w:val="4"/>
+        </w:numPr>
+        <w:rPr>
+          <w:noProof w:val="0"/>
+          <w:sz w:val="28"/>
+          <w:szCs w:val="28"/>
+          <w:lang w:val="en-US"/>
+        </w:rPr>
+      </w:pPr>
+      <w:r>
+        <w:rPr>
+          <w:rFonts w:ascii="Calibri" w:hAnsi="Calibri" w:eastAsia="Calibri" w:cs="Calibri"/>
+          <w:noProof w:val="0"/>
+          <w:sz w:val="28"/>
+          <w:szCs w:val="28"/>
+          <w:lang w:val="en-US"/>
+        </w:rPr>
+        <w:t>AtomCount</w:t>
+      </w:r>
+    </w:p>
+    <w:p>
+      <w:pPr>
+        <w:pStyle w:val="ListParagraph"/>
+        <w:numPr>
+          <w:ilvl w:val="0"/>
+          <w:numId w:val="4"/>
+        </w:numPr>
+        <w:rPr>
+          <w:noProof w:val="0"/>
+          <w:sz w:val="28"/>
+          <w:szCs w:val="28"/>
+          <w:lang w:val="en-US"/>
+        </w:rPr>
+      </w:pPr>
+      <w:r>
+        <w:rPr>
+          <w:rFonts w:ascii="Calibri" w:hAnsi="Calibri" w:eastAsia="Calibri" w:cs="Calibri"/>
+          <w:noProof w:val="0"/>
+          <w:sz w:val="28"/>
+          <w:szCs w:val="28"/>
+          <w:lang w:val="en-US"/>
+        </w:rPr>
+        <w:t>OperatorScore</w:t>
+      </w:r>
+    </w:p>
+    <w:p>
+      <w:pPr>
+        <w:pStyle w:val="ListParagraph"/>
+        <w:numPr>
+          <w:ilvl w:val="0"/>
+          <w:numId w:val="4"/>
+        </w:numPr>
+        <w:rPr>
+          <w:rFonts w:ascii="Calibri" w:hAnsi="Calibri" w:eastAsia="Calibri" w:cs="Calibri" w:asciiTheme="minorAscii" w:hAnsiTheme="minorAscii" w:eastAsiaTheme="minorAscii" w:cstheme="minorAscii"/>
+          <w:noProof w:val="0"/>
+          <w:sz w:val="28"/>
+          <w:szCs w:val="28"/>
+          <w:lang w:val="en-US"/>
+        </w:rPr>
+      </w:pPr>
+      <w:r>
+        <w:rPr>
+          <w:rFonts w:ascii="Calibri" w:hAnsi="Calibri" w:eastAsia="Calibri" w:cs="Calibri"/>
+          <w:noProof w:val="0"/>
+          <w:sz w:val="28"/>
+          <w:szCs w:val="28"/>
+          <w:lang w:val="en-US"/>
+        </w:rPr>
+        <w:t>ReachabilityScore</w:t>
+      </w:r>
+    </w:p>
+    <w:p>
+      <w:pPr>
+        <w:pStyle w:val="ListParagraph"/>
+        <w:numPr>
+          <w:ilvl w:val="0"/>
+          <w:numId w:val="4"/>
+        </w:numPr>
+        <w:rPr>
+          <w:noProof w:val="0"/>
+          <w:sz w:val="28"/>
+          <w:szCs w:val="28"/>
+          <w:lang w:val="en-US"/>
+        </w:rPr>
+      </w:pPr>
+      <w:proofErr w:type="spellStart"/>
+      <w:r>
+        <w:rPr>
+          <w:rFonts w:ascii="Calibri" w:hAnsi="Calibri" w:eastAsia="Calibri" w:cs="Calibri"/>
+          <w:noProof w:val="0"/>
+          <w:sz w:val="28"/>
+          <w:szCs w:val="28"/>
+          <w:lang w:val="en-US"/>
+        </w:rPr>
+        <w:t>LineNo</w:t>
+      </w:r>
+      <w:proofErr w:type="spellEnd"/>
+      <w:r>
+        <w:rPr>
+          <w:rFonts w:ascii="Calibri" w:hAnsi="Calibri" w:eastAsia="Calibri" w:cs="Calibri"/>
+          <w:noProof w:val="0"/>
+          <w:sz w:val="28"/>
+          <w:szCs w:val="28"/>
+          <w:lang w:val="en-US"/>
+        </w:rPr>
+        <w:t xml:space="preserve"> line # of predicate p in c program</w:t>
+      </w:r>
+    </w:p>
+    <w:p>
+      <w:pPr>
+        <w:pStyle w:val="ListParagraph"/>
+        <w:numPr>
+          <w:ilvl w:val="0"/>
+          <w:numId w:val="4"/>
+        </w:numPr>
+        <w:rPr>
+          <w:noProof w:val="0"/>
+          <w:sz w:val="28"/>
+          <w:szCs w:val="28"/>
+          <w:lang w:val="en-US"/>
+        </w:rPr>
+      </w:pPr>
+      <w:r>
+        <w:rPr>
+          <w:rFonts w:ascii="Calibri" w:hAnsi="Calibri" w:eastAsia="Calibri" w:cs="Calibri"/>
+          <w:noProof w:val="0"/>
+          <w:sz w:val="28"/>
+          <w:szCs w:val="28"/>
+          <w:lang w:val="en-US"/>
+        </w:rPr>
+        <w:t>Text      content of predicate p</w:t>
+      </w:r>
+    </w:p>
+    <w:p>
+      <w:pPr>
+        <w:pStyle w:val="Normal"/>
+        <w:rPr>
+          <w:rFonts w:ascii="Calibri" w:hAnsi="Calibri" w:eastAsia="Calibri" w:cs="Calibri"/>
+          <w:noProof w:val="0"/>
+          <w:sz w:val="32"/>
+          <w:szCs w:val="32"/>
+          <w:lang w:val="en-US"/>
+        </w:rPr>
+      </w:pPr>
+      <w:r>
+        <w:rPr>
+          <w:rFonts w:ascii="Calibri" w:hAnsi="Calibri" w:eastAsia="Calibri" w:cs="Calibri"/>
+          <w:noProof w:val="0"/>
+          <w:sz w:val="32"/>
+          <w:szCs w:val="32"/>
+          <w:lang w:val="en-US"/>
+        </w:rPr>
+        <w:t>AtomCount(p):= # of atomic conditions in  predicate p.</w:t>
+      </w:r>
+    </w:p>
+    <w:p>
+      <w:pPr>
+        <w:pStyle w:val="Normal"/>
+        <w:rPr>
+          <w:rFonts w:ascii="Calibri" w:hAnsi="Calibri" w:eastAsia="Calibri" w:cs="Calibri"/>
+          <w:noProof w:val="0"/>
+          <w:sz w:val="32"/>
+          <w:szCs w:val="32"/>
+          <w:lang w:val="en-US"/>
+        </w:rPr>
+      </w:pPr>
+      <w:r>
+        <w:rPr>
+          <w:rFonts w:ascii="Calibri" w:hAnsi="Calibri" w:eastAsia="Calibri" w:cs="Calibri"/>
+          <w:noProof w:val="0"/>
+          <w:sz w:val="32"/>
+          <w:szCs w:val="32"/>
+          <w:lang w:val="en-US"/>
+        </w:rPr>
+        <w:t xml:space="preserve">OperatorScore(p):= 10*mixOpCount+5*andOpCount+5*orOpCount </w:t>
+      </w:r>
+    </w:p>
+    <w:p>
+      <w:pPr>
+        <w:pStyle w:val="ListParagraph"/>
+        <w:numPr>
+          <w:ilvl w:val="0"/>
+          <w:numId w:val="5"/>
+        </w:numPr>
+        <w:rPr>
+          <w:rFonts w:ascii="Calibri" w:hAnsi="Calibri" w:eastAsia="Calibri" w:cs="Calibri" w:asciiTheme="minorAscii" w:hAnsiTheme="minorAscii" w:eastAsiaTheme="minorAscii" w:cstheme="minorAscii"/>
+          <w:noProof w:val="0"/>
+          <w:sz w:val="32"/>
+          <w:szCs w:val="32"/>
+          <w:lang w:val="en-US"/>
+        </w:rPr>
+      </w:pPr>
+      <w:proofErr w:type="spellStart"/>
+      <w:r>
+        <w:rPr>
+          <w:rFonts w:ascii="Calibri" w:hAnsi="Calibri" w:eastAsia="Calibri" w:cs="Calibri"/>
+          <w:noProof w:val="0"/>
+          <w:sz w:val="32"/>
+          <w:szCs w:val="32"/>
+          <w:lang w:val="en-US"/>
+        </w:rPr>
+        <w:t>MixOpCount</w:t>
+      </w:r>
+      <w:proofErr w:type="spellEnd"/>
+      <w:r>
+        <w:rPr>
+          <w:rFonts w:ascii="Calibri" w:hAnsi="Calibri" w:eastAsia="Calibri" w:cs="Calibri"/>
+          <w:noProof w:val="0"/>
+          <w:sz w:val="32"/>
+          <w:szCs w:val="32"/>
+          <w:lang w:val="en-US"/>
+        </w:rPr>
+        <w:t xml:space="preserve">(p) takes </w:t>
+      </w:r>
+      <w:proofErr w:type="spellStart"/>
+      <w:r>
+        <w:rPr>
+          <w:rFonts w:ascii="Calibri" w:hAnsi="Calibri" w:eastAsia="Calibri" w:cs="Calibri"/>
+          <w:noProof w:val="0"/>
+          <w:sz w:val="32"/>
+          <w:szCs w:val="32"/>
+          <w:lang w:val="en-US"/>
+        </w:rPr>
+        <w:t>val</w:t>
+      </w:r>
+      <w:proofErr w:type="spellEnd"/>
+      <w:r>
+        <w:rPr>
+          <w:rFonts w:ascii="Calibri" w:hAnsi="Calibri" w:eastAsia="Calibri" w:cs="Calibri"/>
+          <w:noProof w:val="0"/>
+          <w:sz w:val="32"/>
+          <w:szCs w:val="32"/>
+          <w:lang w:val="en-US"/>
+        </w:rPr>
+        <w:t xml:space="preserve"> as 0(absence of mix) or 1(mix operator &amp;&amp;,|| present)</w:t>
+      </w:r>
+    </w:p>
+    <w:p>
+      <w:pPr>
+        <w:pStyle w:val="ListParagraph"/>
+        <w:numPr>
+          <w:ilvl w:val="0"/>
+          <w:numId w:val="5"/>
+        </w:numPr>
+        <w:rPr>
+          <w:rFonts w:ascii="Calibri" w:hAnsi="Calibri" w:eastAsia="Calibri" w:cs="Calibri" w:asciiTheme="minorAscii" w:hAnsiTheme="minorAscii" w:eastAsiaTheme="minorAscii" w:cstheme="minorAscii"/>
+          <w:noProof w:val="0"/>
+          <w:sz w:val="32"/>
+          <w:szCs w:val="32"/>
+          <w:lang w:val="en-US"/>
+        </w:rPr>
+      </w:pPr>
+      <w:r>
+        <w:rPr>
+          <w:rFonts w:ascii="Calibri" w:hAnsi="Calibri" w:eastAsia="Calibri" w:cs="Calibri"/>
+          <w:noProof w:val="0"/>
+          <w:sz w:val="32"/>
+          <w:szCs w:val="32"/>
+          <w:lang w:val="en-US"/>
+        </w:rPr>
+        <w:t>andOpCount(p): count of AND(&amp;&amp;) operator in pth predicate</w:t>
+      </w:r>
+    </w:p>
+    <w:p>
+      <w:pPr>
+        <w:pStyle w:val="ListParagraph"/>
+        <w:numPr>
+          <w:ilvl w:val="0"/>
+          <w:numId w:val="5"/>
+        </w:numPr>
+        <w:rPr>
+          <w:rFonts w:ascii="Calibri" w:hAnsi="Calibri" w:eastAsia="Calibri" w:cs="Calibri" w:asciiTheme="minorAscii" w:hAnsiTheme="minorAscii" w:eastAsiaTheme="minorAscii" w:cstheme="minorAscii"/>
+          <w:noProof w:val="0"/>
+          <w:sz w:val="32"/>
+          <w:szCs w:val="32"/>
+          <w:lang w:val="en-US"/>
+        </w:rPr>
+      </w:pPr>
+      <w:r>
+        <w:rPr>
+          <w:rFonts w:ascii="Calibri" w:hAnsi="Calibri" w:eastAsia="Calibri" w:cs="Calibri"/>
+          <w:noProof w:val="0"/>
+          <w:sz w:val="32"/>
+          <w:szCs w:val="32"/>
+          <w:lang w:val="en-US"/>
+        </w:rPr>
+        <w:t>OrOpCount(p):  count of OR(||) operator in pth predicate</w:t>
+      </w:r>
+    </w:p>
+    <w:p>
+      <w:pPr>
+        <w:pStyle w:val="Normal"/>
+        <w:ind w:left="0"/>
+        <w:rPr>
+          <w:rFonts w:ascii="Calibri" w:hAnsi="Calibri" w:eastAsia="Calibri" w:cs="Calibri"/>
+          <w:noProof w:val="0"/>
+          <w:sz w:val="30"/>
+          <w:szCs w:val="30"/>
+          <w:lang w:val="en-US"/>
+        </w:rPr>
+      </w:pPr>
+      <w:proofErr w:type="spellStart"/>
+      <w:r>
+        <w:rPr>
+          <w:rFonts w:ascii="Calibri" w:hAnsi="Calibri" w:eastAsia="Calibri" w:cs="Calibri"/>
+          <w:noProof w:val="0"/>
+          <w:sz w:val="30"/>
+          <w:szCs w:val="30"/>
+          <w:lang w:val="en-US"/>
+        </w:rPr>
+        <w:t>ReachabilityScore</w:t>
+      </w:r>
+      <w:proofErr w:type="spellEnd"/>
+      <w:r>
+        <w:rPr>
+          <w:rFonts w:ascii="Calibri" w:hAnsi="Calibri" w:eastAsia="Calibri" w:cs="Calibri"/>
+          <w:noProof w:val="0"/>
+          <w:sz w:val="30"/>
+          <w:szCs w:val="30"/>
+          <w:lang w:val="en-US"/>
+        </w:rPr>
+        <w:t>(p</w:t>
+      </w:r>
+      <w:proofErr w:type="gramStart"/>
+      <w:r>
+        <w:rPr>
+          <w:rFonts w:ascii="Calibri" w:hAnsi="Calibri" w:eastAsia="Calibri" w:cs="Calibri"/>
+          <w:noProof w:val="0"/>
+          <w:sz w:val="30"/>
+          <w:szCs w:val="30"/>
+          <w:lang w:val="en-US"/>
+        </w:rPr>
+        <w:t>):=</w:t>
+      </w:r>
+      <w:proofErr w:type="gramEnd"/>
+      <w:r>
+        <w:rPr>
+          <w:rFonts w:ascii="Calibri" w:hAnsi="Calibri" w:eastAsia="Calibri" w:cs="Calibri"/>
+          <w:noProof w:val="0"/>
+          <w:sz w:val="30"/>
+          <w:szCs w:val="30"/>
+          <w:lang w:val="en-US"/>
+        </w:rPr>
+        <w:t xml:space="preserve"> </w:t>
+      </w:r>
+      <w:r>
+        <w:rPr>
+          <w:rFonts w:ascii="Calibri" w:hAnsi="Calibri" w:eastAsia="Calibri" w:cs="Calibri"/>
+          <w:noProof w:val="0"/>
+          <w:sz w:val="30"/>
+          <w:szCs w:val="30"/>
+          <w:lang w:val="en-US"/>
+        </w:rPr>
+        <w:t>ΣrScore(</w:t>
+      </w:r>
+      <w:proofErr w:type="spellStart"/>
+      <w:r>
+        <w:rPr>
+          <w:rFonts w:ascii="Calibri" w:hAnsi="Calibri" w:eastAsia="Calibri" w:cs="Calibri"/>
+          <w:noProof w:val="0"/>
+          <w:sz w:val="30"/>
+          <w:szCs w:val="30"/>
+          <w:lang w:val="en-US"/>
+        </w:rPr>
+        <w:t>i</w:t>
+      </w:r>
+      <w:proofErr w:type="spellEnd"/>
+      <w:r>
+        <w:rPr>
+          <w:rFonts w:ascii="Calibri" w:hAnsi="Calibri" w:eastAsia="Calibri" w:cs="Calibri"/>
+          <w:noProof w:val="0"/>
+          <w:sz w:val="30"/>
+          <w:szCs w:val="30"/>
+          <w:lang w:val="en-US"/>
+        </w:rPr>
+        <w:t xml:space="preserve">), where </w:t>
+      </w:r>
+      <w:proofErr w:type="spellStart"/>
+      <w:r>
+        <w:rPr>
+          <w:rFonts w:ascii="Calibri" w:hAnsi="Calibri" w:eastAsia="Calibri" w:cs="Calibri"/>
+          <w:noProof w:val="0"/>
+          <w:sz w:val="30"/>
+          <w:szCs w:val="30"/>
+          <w:lang w:val="en-US"/>
+        </w:rPr>
+        <w:t>i</w:t>
+      </w:r>
+      <w:proofErr w:type="spellEnd"/>
+      <w:r>
+        <w:rPr>
+          <w:rFonts w:ascii="Calibri" w:hAnsi="Calibri" w:eastAsia="Calibri" w:cs="Calibri"/>
+          <w:noProof w:val="0"/>
+          <w:sz w:val="30"/>
+          <w:szCs w:val="30"/>
+          <w:lang w:val="en-US"/>
+        </w:rPr>
+        <w:t xml:space="preserve"> varies from </w:t>
+      </w:r>
+      <w:proofErr w:type="gramStart"/>
+      <w:r>
+        <w:rPr>
+          <w:rFonts w:ascii="Calibri" w:hAnsi="Calibri" w:eastAsia="Calibri" w:cs="Calibri"/>
+          <w:noProof w:val="0"/>
+          <w:sz w:val="30"/>
+          <w:szCs w:val="30"/>
+          <w:lang w:val="en-US"/>
+        </w:rPr>
+        <w:t>1..</w:t>
+      </w:r>
+      <w:proofErr w:type="gramEnd"/>
+      <w:r>
+        <w:rPr>
+          <w:rFonts w:ascii="Calibri" w:hAnsi="Calibri" w:eastAsia="Calibri" w:cs="Calibri"/>
+          <w:noProof w:val="0"/>
+          <w:sz w:val="30"/>
+          <w:szCs w:val="30"/>
+          <w:lang w:val="en-US"/>
+        </w:rPr>
+        <w:t>atomCount</w:t>
+      </w:r>
+    </w:p>
+    <w:p>
+      <w:pPr>
+        <w:pStyle w:val="Normal"/>
+        <w:ind w:left="0" w:firstLine="720"/>
+        <w:rPr>
+          <w:rFonts w:ascii="Calibri" w:hAnsi="Calibri" w:eastAsia="Calibri" w:cs="Calibri"/>
+          <w:noProof w:val="0"/>
+          <w:sz w:val="30"/>
+          <w:szCs w:val="30"/>
+          <w:lang w:val="en-US"/>
+        </w:rPr>
+      </w:pPr>
+      <w:proofErr w:type="spellStart"/>
+      <w:r>
+        <w:rPr>
+          <w:rFonts w:ascii="Calibri" w:hAnsi="Calibri" w:eastAsia="Calibri" w:cs="Calibri"/>
+          <w:noProof w:val="0"/>
+          <w:sz w:val="30"/>
+          <w:szCs w:val="30"/>
+          <w:lang w:val="en-US"/>
+        </w:rPr>
+        <w:t>rScore</w:t>
+      </w:r>
+      <w:proofErr w:type="spellEnd"/>
+      <w:r>
+        <w:rPr>
+          <w:rFonts w:ascii="Calibri" w:hAnsi="Calibri" w:eastAsia="Calibri" w:cs="Calibri"/>
+          <w:noProof w:val="0"/>
+          <w:sz w:val="30"/>
+          <w:szCs w:val="30"/>
+          <w:lang w:val="en-US"/>
+        </w:rPr>
+        <w:t>(</w:t>
+      </w:r>
+      <w:proofErr w:type="spellStart"/>
+      <w:r>
+        <w:rPr>
+          <w:rFonts w:ascii="Calibri" w:hAnsi="Calibri" w:eastAsia="Calibri" w:cs="Calibri"/>
+          <w:noProof w:val="0"/>
+          <w:sz w:val="30"/>
+          <w:szCs w:val="30"/>
+          <w:lang w:val="en-US"/>
+        </w:rPr>
+        <w:t>i</w:t>
+      </w:r>
+      <w:proofErr w:type="spellEnd"/>
+      <w:r>
+        <w:rPr>
+          <w:rFonts w:ascii="Calibri" w:hAnsi="Calibri" w:eastAsia="Calibri" w:cs="Calibri"/>
+          <w:noProof w:val="0"/>
+          <w:sz w:val="30"/>
+          <w:szCs w:val="30"/>
+          <w:lang w:val="en-US"/>
+        </w:rPr>
+        <w:t>)=3 if both true and false branch are satisfied or</w:t>
+      </w:r>
+      <w:r>
+        <w:tab/>
+      </w:r>
+    </w:p>
+    <w:p>
+      <w:pPr>
+        <w:pStyle w:val="Normal"/>
+        <w:ind w:left="0" w:firstLine="720"/>
+        <w:rPr>
+          <w:rFonts w:ascii="Calibri" w:hAnsi="Calibri" w:eastAsia="Calibri" w:cs="Calibri"/>
+          <w:noProof w:val="0"/>
+          <w:sz w:val="30"/>
+          <w:szCs w:val="30"/>
+          <w:lang w:val="en-US"/>
+        </w:rPr>
+      </w:pPr>
+      <w:r>
+        <w:rPr>
+          <w:rFonts w:ascii="Calibri" w:hAnsi="Calibri" w:eastAsia="Calibri" w:cs="Calibri"/>
+          <w:noProof w:val="0"/>
+          <w:sz w:val="30"/>
+          <w:szCs w:val="30"/>
+          <w:lang w:val="en-US"/>
+        </w:rPr>
+        <w:t xml:space="preserve">       2 if either is satisfied</w:t>
+      </w:r>
+    </w:p>
+    <w:p>
+      <w:pPr>
+        <w:pStyle w:val="Normal"/>
+        <w:ind w:left="0" w:firstLine="720"/>
+        <w:rPr>
+          <w:rFonts w:ascii="Calibri" w:hAnsi="Calibri" w:eastAsia="Calibri" w:cs="Calibri"/>
+          <w:noProof w:val="0"/>
+          <w:sz w:val="30"/>
+          <w:szCs w:val="30"/>
+          <w:lang w:val="en-US"/>
+        </w:rPr>
+      </w:pPr>
+      <w:r>
+        <w:rPr>
+          <w:rFonts w:ascii="Calibri" w:hAnsi="Calibri" w:eastAsia="Calibri" w:cs="Calibri"/>
+          <w:noProof w:val="0"/>
+          <w:sz w:val="30"/>
+          <w:szCs w:val="30"/>
+          <w:lang w:val="en-US"/>
+        </w:rPr>
+        <w:t xml:space="preserve">       1 if none.</w:t>
+      </w:r>
+    </w:p>
+    <w:p>
+      <w:pPr>
+        <w:pStyle w:val="Normal"/>
+        <w:ind w:left="0" w:firstLine="0"/>
+        <w:rPr>
+          <w:rFonts w:ascii="Calibri" w:hAnsi="Calibri" w:eastAsia="Calibri" w:cs="Calibri"/>
+          <w:noProof w:val="0"/>
+          <w:sz w:val="30"/>
+          <w:szCs w:val="30"/>
+          <w:lang w:val="en-US"/>
+        </w:rPr>
+      </w:pPr>
+      <w:r>
+        <w:rPr>
+          <w:rFonts w:ascii="Calibri" w:hAnsi="Calibri" w:eastAsia="Calibri" w:cs="Calibri"/>
+          <w:noProof w:val="0"/>
+          <w:sz w:val="30"/>
+          <w:szCs w:val="30"/>
+          <w:lang w:val="en-US"/>
+        </w:rPr>
+        <w:t>STarget(TargetSuspiciousScore)(p):=</w:t>
+      </w:r>
+    </w:p>
+    <w:p>
+      <w:pPr>
+        <w:pStyle w:val="Normal"/>
+        <w:ind w:left="0" w:firstLine="0"/>
+        <w:rPr>
+          <w:rFonts w:ascii="Calibri" w:hAnsi="Calibri" w:eastAsia="Calibri" w:cs="Calibri"/>
+          <w:noProof w:val="0"/>
+          <w:sz w:val="30"/>
+          <w:szCs w:val="30"/>
+          <w:lang w:val="en-US"/>
+        </w:rPr>
+      </w:pPr>
+      <w:r>
+        <w:rPr>
+          <w:rFonts w:ascii="Calibri" w:hAnsi="Calibri" w:eastAsia="Calibri" w:cs="Calibri"/>
+          <w:noProof w:val="0"/>
+          <w:sz w:val="30"/>
+          <w:szCs w:val="30"/>
+          <w:lang w:val="en-US"/>
+        </w:rPr>
+        <w:t xml:space="preserve"> (atomCount÷3.0)+(operatorScore÷2.0)+((3*atomCount)÷1.0)</w:t>
+      </w:r>
+    </w:p>
+    <w:p>
+      <w:pPr>
+        <w:pStyle w:val="Normal"/>
+        <w:ind w:left="0" w:firstLine="0"/>
+        <w:rPr>
+          <w:rFonts w:ascii="Calibri" w:hAnsi="Calibri" w:eastAsia="Calibri" w:cs="Calibri"/>
+          <w:noProof w:val="0"/>
+          <w:sz w:val="30"/>
+          <w:szCs w:val="30"/>
+          <w:lang w:val="en-US"/>
+        </w:rPr>
+      </w:pPr>
+    </w:p>
+    <w:p>
+      <w:pPr>
+        <w:pStyle w:val="Normal"/>
+        <w:ind w:left="0" w:firstLine="0"/>
+        <w:rPr>
+          <w:rFonts w:ascii="Calibri" w:hAnsi="Calibri" w:eastAsia="Calibri" w:cs="Calibri"/>
+          <w:noProof w:val="0"/>
+          <w:sz w:val="30"/>
+          <w:szCs w:val="30"/>
+          <w:lang w:val="en-US"/>
+        </w:rPr>
+      </w:pPr>
+      <w:r>
+        <w:rPr>
+          <w:rFonts w:ascii="Calibri" w:hAnsi="Calibri" w:eastAsia="Calibri" w:cs="Calibri"/>
+          <w:noProof w:val="0"/>
+          <w:sz w:val="30"/>
+          <w:szCs w:val="30"/>
+          <w:lang w:val="en-US"/>
+        </w:rPr>
+        <w:t xml:space="preserve">SObserved(ObservedSuspiciousScore)(p):= </w:t>
+      </w:r>
+    </w:p>
+    <w:p>
+      <w:pPr>
+        <w:pStyle w:val="Normal"/>
+        <w:ind w:left="0" w:firstLine="0"/>
+        <w:rPr>
+          <w:rFonts w:ascii="Calibri" w:hAnsi="Calibri" w:eastAsia="Calibri" w:cs="Calibri"/>
+          <w:noProof w:val="0"/>
+          <w:sz w:val="30"/>
+          <w:szCs w:val="30"/>
+          <w:lang w:val="en-US"/>
+        </w:rPr>
+      </w:pPr>
+      <w:r>
+        <w:rPr>
+          <w:rFonts w:ascii="Calibri" w:hAnsi="Calibri" w:eastAsia="Calibri" w:cs="Calibri"/>
+          <w:noProof w:val="0"/>
+          <w:sz w:val="30"/>
+          <w:szCs w:val="30"/>
+          <w:lang w:val="en-US"/>
+        </w:rPr>
+        <w:t>(atomCount÷3.</w:t>
+      </w:r>
+      <w:proofErr w:type="gramStart"/>
+      <w:r>
+        <w:rPr>
+          <w:rFonts w:ascii="Calibri" w:hAnsi="Calibri" w:eastAsia="Calibri" w:cs="Calibri"/>
+          <w:noProof w:val="0"/>
+          <w:sz w:val="30"/>
+          <w:szCs w:val="30"/>
+          <w:lang w:val="en-US"/>
+        </w:rPr>
+        <w:t>0)+(</w:t>
+      </w:r>
+      <w:proofErr w:type="gramEnd"/>
+      <w:r>
+        <w:rPr>
+          <w:rFonts w:ascii="Calibri" w:hAnsi="Calibri" w:eastAsia="Calibri" w:cs="Calibri"/>
+          <w:noProof w:val="0"/>
+          <w:sz w:val="30"/>
+          <w:szCs w:val="30"/>
+          <w:lang w:val="en-US"/>
+        </w:rPr>
+        <w:t>operatorScore÷2.0)+</w:t>
+      </w:r>
+      <w:r>
+        <w:rPr>
+          <w:rFonts w:ascii="Calibri" w:hAnsi="Calibri" w:eastAsia="Calibri" w:cs="Calibri"/>
+          <w:noProof w:val="0"/>
+          <w:sz w:val="30"/>
+          <w:szCs w:val="30"/>
+          <w:lang w:val="en-US"/>
+        </w:rPr>
+        <w:t>(</w:t>
+      </w:r>
+      <w:proofErr w:type="spellStart"/>
+      <w:r>
+        <w:rPr>
+          <w:rFonts w:ascii="Calibri" w:hAnsi="Calibri" w:eastAsia="Calibri" w:cs="Calibri"/>
+          <w:noProof w:val="0"/>
+          <w:sz w:val="30"/>
+          <w:szCs w:val="30"/>
+          <w:lang w:val="en-US"/>
+        </w:rPr>
+        <w:t>reachabilityScore</w:t>
+      </w:r>
+      <w:proofErr w:type="spellEnd"/>
+      <w:r>
+        <w:rPr>
+          <w:rFonts w:ascii="Calibri" w:hAnsi="Calibri" w:eastAsia="Calibri" w:cs="Calibri"/>
+          <w:noProof w:val="0"/>
+          <w:sz w:val="30"/>
+          <w:szCs w:val="30"/>
+          <w:lang w:val="en-US"/>
+        </w:rPr>
+        <w:t>)÷1.0</w:t>
+      </w:r>
+    </w:p>
+    <w:p>
+      <w:pPr>
+        <w:pStyle w:val="Normal"/>
+        <w:ind w:left="0" w:firstLine="0"/>
+        <w:rPr>
+          <w:rFonts w:ascii="Calibri" w:hAnsi="Calibri" w:eastAsia="Calibri" w:cs="Calibri"/>
+          <w:noProof w:val="0"/>
+          <w:sz w:val="30"/>
+          <w:szCs w:val="30"/>
+          <w:lang w:val="en-US"/>
+        </w:rPr>
+      </w:pPr>
+    </w:p>
+    <w:p>
+      <w:pPr>
+        <w:pStyle w:val="Normal"/>
+        <w:ind w:left="0" w:firstLine="0"/>
+        <w:rPr>
+          <w:rFonts w:ascii="Calibri" w:hAnsi="Calibri" w:eastAsia="Calibri" w:cs="Calibri"/>
+          <w:noProof w:val="0"/>
+          <w:sz w:val="30"/>
+          <w:szCs w:val="30"/>
+          <w:lang w:val="en-US"/>
+        </w:rPr>
+      </w:pPr>
+      <w:r>
+        <w:rPr>
+          <w:rFonts w:ascii="Calibri" w:hAnsi="Calibri" w:eastAsia="Calibri" w:cs="Calibri"/>
+          <w:noProof w:val="0"/>
+          <w:sz w:val="30"/>
+          <w:szCs w:val="30"/>
+          <w:lang w:val="en-US"/>
+        </w:rPr>
+        <w:t>Fitness(p):= SObserved÷STarget</w:t>
+      </w:r>
+    </w:p>
+    <w:p>
+      <w:pPr>
+        <w:pStyle w:val="Normal"/>
+        <w:ind w:left="0" w:firstLine="0"/>
+        <w:rPr>
+          <w:rFonts w:ascii="Calibri" w:hAnsi="Calibri" w:eastAsia="Calibri" w:cs="Calibri"/>
+          <w:noProof w:val="0"/>
+          <w:sz w:val="30"/>
+          <w:szCs w:val="30"/>
+          <w:lang w:val="en-US"/>
+        </w:rPr>
+      </w:pPr>
+    </w:p>
+    <w:p>
+      <w:pPr>
+        <w:pStyle w:val="Normal"/>
+        <w:ind w:left="0" w:firstLine="0"/>
+        <w:rPr>
+          <w:rFonts w:ascii="Calibri" w:hAnsi="Calibri" w:eastAsia="Calibri" w:cs="Calibri"/>
+          <w:noProof w:val="0"/>
+          <w:sz w:val="30"/>
+          <w:szCs w:val="30"/>
+          <w:lang w:val="en-US"/>
+        </w:rPr>
+      </w:pPr>
+    </w:p>
+    <w:p>
+      <w:pPr>
+        <w:pStyle w:val="Normal"/>
+        <w:ind w:left="0" w:firstLine="0"/>
+        <w:rPr>
+          <w:rFonts w:ascii="Calibri" w:hAnsi="Calibri" w:eastAsia="Calibri" w:cs="Calibri"/>
+          <w:noProof w:val="0"/>
+          <w:sz w:val="30"/>
+          <w:szCs w:val="30"/>
+          <w:lang w:val="en-US"/>
+        </w:rPr>
+      </w:pPr>
+      <w:r>
+        <w:rPr>
+          <w:rFonts w:ascii="Calibri" w:hAnsi="Calibri" w:eastAsia="Calibri" w:cs="Calibri"/>
+          <w:noProof w:val="0"/>
+          <w:sz w:val="30"/>
+          <w:szCs w:val="30"/>
+          <w:lang w:val="en-US"/>
+        </w:rPr>
+        <w:t xml:space="preserve"> </w:t>
+      </w:r>
+      <w:r>
+        <w:tab/>
+      </w:r>
+      <w:r>
+        <w:rPr>
+          <w:rFonts w:ascii="Calibri" w:hAnsi="Calibri" w:eastAsia="Calibri" w:cs="Calibri"/>
+          <w:noProof w:val="0"/>
+          <w:sz w:val="30"/>
+          <w:szCs w:val="30"/>
+          <w:lang w:val="en-US"/>
+        </w:rPr>
+        <w:t xml:space="preserve">       </w:t>
+      </w:r>
+    </w:p>
+    <w:p>
+      <w:pPr>
+        <w:pStyle w:val="Normal"/>
+        <w:ind w:left="0"/>
+        <w:rPr>
+          <w:rFonts w:ascii="Calibri" w:hAnsi="Calibri" w:eastAsia="Calibri" w:cs="Calibri"/>
+          <w:noProof w:val="0"/>
+          <w:sz w:val="32"/>
+          <w:szCs w:val="32"/>
+          <w:lang w:val="en-US"/>
+        </w:rPr>
+      </w:pPr>
+    </w:p>
+    <w:p>
+      <w:pPr>
+        <w:pStyle w:val="Normal"/>
+        <w:rPr>
+          <w:rFonts w:ascii="Calibri" w:hAnsi="Calibri" w:eastAsia="Calibri" w:cs="Calibri"/>
+          <w:noProof w:val="0"/>
+          <w:sz w:val="32"/>
+          <w:szCs w:val="32"/>
+          <w:lang w:val="en-US"/>
+        </w:rPr>
+      </w:pPr>
+    </w:p>
+    <w:p>
+      <w:pPr>
+        <w:pStyle w:val="Normal"/>
+        <w:rPr>
+          <w:rFonts w:ascii="Calibri" w:hAnsi="Calibri" w:eastAsia="Calibri" w:cs="Calibri"/>
+          <w:noProof w:val="0"/>
+          <w:sz w:val="32"/>
+          <w:szCs w:val="32"/>
+          <w:lang w:val="en-US"/>
+        </w:rPr>
+      </w:pPr>
+    </w:p>
+    <w:p>
+      <w:pPr>
+        <w:pStyle w:val="Normal"/>
+        <w:rPr>
+          <w:rFonts w:ascii="Calibri" w:hAnsi="Calibri" w:eastAsia="Calibri" w:cs="Calibri"/>
+          <w:noProof w:val="0"/>
+          <w:sz w:val="32"/>
+          <w:szCs w:val="32"/>
+          <w:lang w:val="en-US"/>
+        </w:rPr>
+      </w:pPr>
+    </w:p>
+    <w:p>
+      <w:pPr>
+        <w:pStyle w:val="Normal"/>
+        <w:rPr>
+          <w:rFonts w:ascii="Calibri" w:hAnsi="Calibri" w:eastAsia="Calibri" w:cs="Calibri"/>
+          <w:noProof w:val="0"/>
+          <w:sz w:val="28"/>
+          <w:szCs w:val="28"/>
+          <w:lang w:val="en-US"/>
+        </w:rPr>
+      </w:pPr>
+    </w:p>
+    <w:p>
+      <w:pPr>
+        <w:pStyle w:val="Normal"/>
+        <w:rPr>
+          <w:rFonts w:ascii="Calibri" w:hAnsi="Calibri" w:eastAsia="Calibri" w:cs="Calibri"/>
+          <w:noProof w:val="0"/>
+          <w:sz w:val="28"/>
+          <w:szCs w:val="28"/>
           <w:lang w:val="en-US"/>
         </w:rPr>
       </w:pPr>
@@ -2641,6 +4149,201 @@
 
 <file path=word/numbering.xml><?xml version="1.0" encoding="utf-8"?>
 <w:numbering xmlns:w="http://schemas.openxmlformats.org/wordprocessingml/2006/main">
+  <w:abstractNum xmlns:w="http://schemas.openxmlformats.org/wordprocessingml/2006/main" w:abstractNumId="4">
+    <w:multiLevelType xmlns:w="http://schemas.openxmlformats.org/wordprocessingml/2006/main" w:val="hybridMultilevel"/>
+    <w:lvl xmlns:w="http://schemas.openxmlformats.org/wordprocessingml/2006/main" w:ilvl="0">
+      <w:start w:val="1"/>
+      <w:numFmt w:val="bullet"/>
+      <w:lvlText w:val=""/>
+      <w:lvlJc w:val="left"/>
+      <w:pPr>
+        <w:ind w:left="720" w:hanging="360"/>
+      </w:pPr>
+      <w:rPr>
+        <w:rFonts w:hint="default" w:ascii="Symbol" w:hAnsi="Symbol"/>
+      </w:rPr>
+    </w:lvl>
+    <w:lvl xmlns:w="http://schemas.openxmlformats.org/wordprocessingml/2006/main" w:ilvl="1">
+      <w:start w:val="1"/>
+      <w:numFmt w:val="bullet"/>
+      <w:lvlText w:val="o"/>
+      <w:lvlJc w:val="left"/>
+      <w:pPr>
+        <w:ind w:left="1440" w:hanging="360"/>
+      </w:pPr>
+      <w:rPr>
+        <w:rFonts w:hint="default" w:ascii="Courier New" w:hAnsi="Courier New"/>
+      </w:rPr>
+    </w:lvl>
+    <w:lvl xmlns:w="http://schemas.openxmlformats.org/wordprocessingml/2006/main" w:ilvl="2">
+      <w:start w:val="1"/>
+      <w:numFmt w:val="bullet"/>
+      <w:lvlText w:val=""/>
+      <w:lvlJc w:val="left"/>
+      <w:pPr>
+        <w:ind w:left="2160" w:hanging="360"/>
+      </w:pPr>
+      <w:rPr>
+        <w:rFonts w:hint="default" w:ascii="Wingdings" w:hAnsi="Wingdings"/>
+      </w:rPr>
+    </w:lvl>
+    <w:lvl xmlns:w="http://schemas.openxmlformats.org/wordprocessingml/2006/main" w:ilvl="3">
+      <w:start w:val="1"/>
+      <w:numFmt w:val="bullet"/>
+      <w:lvlText w:val=""/>
+      <w:lvlJc w:val="left"/>
+      <w:pPr>
+        <w:ind w:left="2880" w:hanging="360"/>
+      </w:pPr>
+      <w:rPr>
+        <w:rFonts w:hint="default" w:ascii="Symbol" w:hAnsi="Symbol"/>
+      </w:rPr>
+    </w:lvl>
+    <w:lvl xmlns:w="http://schemas.openxmlformats.org/wordprocessingml/2006/main" w:ilvl="4">
+      <w:start w:val="1"/>
+      <w:numFmt w:val="bullet"/>
+      <w:lvlText w:val="o"/>
+      <w:lvlJc w:val="left"/>
+      <w:pPr>
+        <w:ind w:left="3600" w:hanging="360"/>
+      </w:pPr>
+      <w:rPr>
+        <w:rFonts w:hint="default" w:ascii="Courier New" w:hAnsi="Courier New"/>
+      </w:rPr>
+    </w:lvl>
+    <w:lvl xmlns:w="http://schemas.openxmlformats.org/wordprocessingml/2006/main" w:ilvl="5">
+      <w:start w:val="1"/>
+      <w:numFmt w:val="bullet"/>
+      <w:lvlText w:val=""/>
+      <w:lvlJc w:val="left"/>
+      <w:pPr>
+        <w:ind w:left="4320" w:hanging="360"/>
+      </w:pPr>
+      <w:rPr>
+        <w:rFonts w:hint="default" w:ascii="Wingdings" w:hAnsi="Wingdings"/>
+      </w:rPr>
+    </w:lvl>
+    <w:lvl xmlns:w="http://schemas.openxmlformats.org/wordprocessingml/2006/main" w:ilvl="6">
+      <w:start w:val="1"/>
+      <w:numFmt w:val="bullet"/>
+      <w:lvlText w:val=""/>
+      <w:lvlJc w:val="left"/>
+      <w:pPr>
+        <w:ind w:left="5040" w:hanging="360"/>
+      </w:pPr>
+      <w:rPr>
+        <w:rFonts w:hint="default" w:ascii="Symbol" w:hAnsi="Symbol"/>
+      </w:rPr>
+    </w:lvl>
+    <w:lvl xmlns:w="http://schemas.openxmlformats.org/wordprocessingml/2006/main" w:ilvl="7">
+      <w:start w:val="1"/>
+      <w:numFmt w:val="bullet"/>
+      <w:lvlText w:val="o"/>
+      <w:lvlJc w:val="left"/>
+      <w:pPr>
+        <w:ind w:left="5760" w:hanging="360"/>
+      </w:pPr>
+      <w:rPr>
+        <w:rFonts w:hint="default" w:ascii="Courier New" w:hAnsi="Courier New"/>
+      </w:rPr>
+    </w:lvl>
+    <w:lvl xmlns:w="http://schemas.openxmlformats.org/wordprocessingml/2006/main" w:ilvl="8">
+      <w:start w:val="1"/>
+      <w:numFmt w:val="bullet"/>
+      <w:lvlText w:val=""/>
+      <w:lvlJc w:val="left"/>
+      <w:pPr>
+        <w:ind w:left="6480" w:hanging="360"/>
+      </w:pPr>
+      <w:rPr>
+        <w:rFonts w:hint="default" w:ascii="Wingdings" w:hAnsi="Wingdings"/>
+      </w:rPr>
+    </w:lvl>
+  </w:abstractNum>
+  <w:abstractNum xmlns:w="http://schemas.openxmlformats.org/wordprocessingml/2006/main" w:abstractNumId="3">
+    <w:multiLevelType xmlns:w="http://schemas.openxmlformats.org/wordprocessingml/2006/main" w:val="hybridMultilevel"/>
+    <w:lvl xmlns:w="http://schemas.openxmlformats.org/wordprocessingml/2006/main" w:ilvl="0">
+      <w:start w:val="1"/>
+      <w:numFmt w:val="decimal"/>
+      <w:lvlText w:val="%1."/>
+      <w:lvlJc w:val="left"/>
+      <w:pPr>
+        <w:ind w:left="720" w:hanging="360"/>
+      </w:pPr>
+    </w:lvl>
+    <w:lvl xmlns:w="http://schemas.openxmlformats.org/wordprocessingml/2006/main" w:ilvl="1">
+      <w:start w:val="1"/>
+      <w:numFmt w:val="lowerLetter"/>
+      <w:lvlText w:val="%2."/>
+      <w:lvlJc w:val="left"/>
+      <w:pPr>
+        <w:ind w:left="1440" w:hanging="360"/>
+      </w:pPr>
+    </w:lvl>
+    <w:lvl xmlns:w="http://schemas.openxmlformats.org/wordprocessingml/2006/main" w:ilvl="2">
+      <w:start w:val="1"/>
+      <w:numFmt w:val="lowerRoman"/>
+      <w:lvlText w:val="%3."/>
+      <w:lvlJc w:val="right"/>
+      <w:pPr>
+        <w:ind w:left="2160" w:hanging="180"/>
+      </w:pPr>
+    </w:lvl>
+    <w:lvl xmlns:w="http://schemas.openxmlformats.org/wordprocessingml/2006/main" w:ilvl="3">
+      <w:start w:val="1"/>
+      <w:numFmt w:val="decimal"/>
+      <w:lvlText w:val="%4."/>
+      <w:lvlJc w:val="left"/>
+      <w:pPr>
+        <w:ind w:left="2880" w:hanging="360"/>
+      </w:pPr>
+    </w:lvl>
+    <w:lvl xmlns:w="http://schemas.openxmlformats.org/wordprocessingml/2006/main" w:ilvl="4">
+      <w:start w:val="1"/>
+      <w:numFmt w:val="lowerLetter"/>
+      <w:lvlText w:val="%5."/>
+      <w:lvlJc w:val="left"/>
+      <w:pPr>
+        <w:ind w:left="3600" w:hanging="360"/>
+      </w:pPr>
+    </w:lvl>
+    <w:lvl xmlns:w="http://schemas.openxmlformats.org/wordprocessingml/2006/main" w:ilvl="5">
+      <w:start w:val="1"/>
+      <w:numFmt w:val="lowerRoman"/>
+      <w:lvlText w:val="%6."/>
+      <w:lvlJc w:val="right"/>
+      <w:pPr>
+        <w:ind w:left="4320" w:hanging="180"/>
+      </w:pPr>
+    </w:lvl>
+    <w:lvl xmlns:w="http://schemas.openxmlformats.org/wordprocessingml/2006/main" w:ilvl="6">
+      <w:start w:val="1"/>
+      <w:numFmt w:val="decimal"/>
+      <w:lvlText w:val="%7."/>
+      <w:lvlJc w:val="left"/>
+      <w:pPr>
+        <w:ind w:left="5040" w:hanging="360"/>
+      </w:pPr>
+    </w:lvl>
+    <w:lvl xmlns:w="http://schemas.openxmlformats.org/wordprocessingml/2006/main" w:ilvl="7">
+      <w:start w:val="1"/>
+      <w:numFmt w:val="lowerLetter"/>
+      <w:lvlText w:val="%8."/>
+      <w:lvlJc w:val="left"/>
+      <w:pPr>
+        <w:ind w:left="5760" w:hanging="360"/>
+      </w:pPr>
+    </w:lvl>
+    <w:lvl xmlns:w="http://schemas.openxmlformats.org/wordprocessingml/2006/main" w:ilvl="8">
+      <w:start w:val="1"/>
+      <w:numFmt w:val="lowerRoman"/>
+      <w:lvlText w:val="%9."/>
+      <w:lvlJc w:val="right"/>
+      <w:pPr>
+        <w:ind w:left="6480" w:hanging="180"/>
+      </w:pPr>
+    </w:lvl>
+  </w:abstractNum>
   <w:abstractNum xmlns:w="http://schemas.openxmlformats.org/wordprocessingml/2006/main" w:abstractNumId="2">
     <w:multiLevelType xmlns:w="http://schemas.openxmlformats.org/wordprocessingml/2006/main" w:val="hybridMultilevel"/>
     <w:lvl xmlns:w="http://schemas.openxmlformats.org/wordprocessingml/2006/main" w:ilvl="0">
@@ -2920,6 +4623,12 @@
       </w:pPr>
     </w:lvl>
   </w:abstractNum>
+  <w:num w:numId="5">
+    <w:abstractNumId w:val="4"/>
+  </w:num>
+  <w:num w:numId="4">
+    <w:abstractNumId w:val="3"/>
+  </w:num>
   <w:num w:numId="3">
     <w:abstractNumId w:val="2"/>
   </w:num>

</xml_diff>